<commit_message>
tweaking formatting and linear equations
</commit_message>
<xml_diff>
--- a/indicators/10-5-1.docx
+++ b/indicators/10-5-1.docx
@@ -5085,28 +5085,9 @@
           </w:tcPr>
           <w:p>
             <w:pPr>
-              <w:pBdr>
-                <w:bottom w:val="single" w:sz="12" w:space="4" w:color="DDDDDD"/>
-              </w:pBdr>
-              <w:shd w:val="clear" w:color="auto" w:fill="FFFFFF"/>
-              <w:spacing w:after="0"/>
-              <w:outlineLvl w:val="2"/>
-              <w:rPr>
-                <w:rFonts w:eastAsia="Times New Roman" w:cs="Times New Roman"/>
-                <w:color w:val="1C75BC"/>
-                <w:sz w:val="36"/>
-                <w:szCs w:val="36"/>
-                <w:lang w:eastAsia="en-GB"/>
-              </w:rPr>
-            </w:pPr>
-            <w:r>
-              <w:rPr>
-                <w:rFonts w:eastAsia="Times New Roman" w:cs="Times New Roman"/>
-                <w:color w:val="1C75BC"/>
-                <w:sz w:val="36"/>
-                <w:szCs w:val="36"/>
-                <w:lang w:eastAsia="en-GB"/>
-              </w:rPr>
+              <w:pStyle w:val="MHeader"/>
+            </w:pPr>
+            <w:r>
               <w:t>Methodology</w:t>
             </w:r>
           </w:p>
@@ -5339,31 +5320,35 @@
           </w:p>
           <w:p>
             <w:pPr>
+              <w:pStyle w:val="MText"/>
               <w:numPr>
                 <w:ilvl w:val="0"/>
-                <w:numId w:val="1"/>
+                <w:numId w:val="8"/>
               </w:numPr>
-              <w:shd w:val="clear" w:color="auto" w:fill="FFFFFF"/>
-              <w:spacing w:after="0" w:line="240" w:lineRule="auto"/>
-              <w:ind w:left="495"/>
-              <w:outlineLvl w:val="4"/>
-              <w:rPr>
-                <w:rFonts w:eastAsia="Times New Roman" w:cs="Times New Roman"/>
-                <w:color w:val="1C75BC"/>
-                <w:sz w:val="21"/>
-                <w:szCs w:val="21"/>
-                <w:lang w:eastAsia="en-GB"/>
-              </w:rPr>
-            </w:pPr>
-            <w:r>
-              <w:rPr>
-                <w:rFonts w:eastAsia="Times New Roman" w:cs="Times New Roman"/>
-                <w:color w:val="1C75BC"/>
-                <w:sz w:val="21"/>
-                <w:szCs w:val="21"/>
-                <w:lang w:eastAsia="en-GB"/>
+              <w:rPr>
+                <w:b/>
+                <w:bCs/>
+                <w:i/>
+                <w:iCs/>
+              </w:rPr>
+            </w:pPr>
+            <w:r>
+              <w:rPr>
+                <w:b/>
+                <w:bCs/>
+                <w:i/>
+                <w:iCs/>
               </w:rPr>
               <w:t>At country level</w:t>
+            </w:r>
+            <w:r>
+              <w:rPr>
+                <w:b/>
+                <w:bCs/>
+                <w:i/>
+                <w:iCs/>
+              </w:rPr>
+              <w:t>:</w:t>
             </w:r>
           </w:p>
           <w:p>
@@ -5390,31 +5375,35 @@
           </w:p>
           <w:p>
             <w:pPr>
+              <w:pStyle w:val="MText"/>
               <w:numPr>
                 <w:ilvl w:val="0"/>
-                <w:numId w:val="1"/>
+                <w:numId w:val="8"/>
               </w:numPr>
-              <w:shd w:val="clear" w:color="auto" w:fill="FFFFFF"/>
-              <w:spacing w:after="0" w:line="240" w:lineRule="auto"/>
-              <w:ind w:left="495"/>
-              <w:outlineLvl w:val="4"/>
-              <w:rPr>
-                <w:rFonts w:eastAsia="Times New Roman" w:cs="Times New Roman"/>
-                <w:color w:val="1C75BC"/>
-                <w:sz w:val="21"/>
-                <w:szCs w:val="21"/>
-                <w:lang w:eastAsia="en-GB"/>
-              </w:rPr>
-            </w:pPr>
-            <w:r>
-              <w:rPr>
-                <w:rFonts w:eastAsia="Times New Roman" w:cs="Times New Roman"/>
-                <w:color w:val="1C75BC"/>
-                <w:sz w:val="21"/>
-                <w:szCs w:val="21"/>
-                <w:lang w:eastAsia="en-GB"/>
+              <w:rPr>
+                <w:b/>
+                <w:bCs/>
+                <w:i/>
+                <w:iCs/>
+              </w:rPr>
+            </w:pPr>
+            <w:r>
+              <w:rPr>
+                <w:b/>
+                <w:bCs/>
+                <w:i/>
+                <w:iCs/>
               </w:rPr>
               <w:t>At regional and global levels</w:t>
+            </w:r>
+            <w:r>
+              <w:rPr>
+                <w:b/>
+                <w:bCs/>
+                <w:i/>
+                <w:iCs/>
+              </w:rPr>
+              <w:t>:</w:t>
             </w:r>
           </w:p>
           <w:p>
@@ -7474,6 +7463,119 @@
     </w:lvl>
   </w:abstractNum>
   <w:abstractNum w:abstractNumId="6" w15:restartNumberingAfterBreak="0">
+    <w:nsid w:val="793E1301"/>
+    <w:multiLevelType w:val="hybridMultilevel"/>
+    <w:tmpl w:val="F1CE22CA"/>
+    <w:lvl w:ilvl="0" w:tplc="04090001">
+      <w:start w:val="1"/>
+      <w:numFmt w:val="bullet"/>
+      <w:lvlText w:val=""/>
+      <w:lvlJc w:val="left"/>
+      <w:pPr>
+        <w:ind w:left="360" w:hanging="360"/>
+      </w:pPr>
+      <w:rPr>
+        <w:rFonts w:ascii="Symbol" w:hAnsi="Symbol" w:hint="default"/>
+      </w:rPr>
+    </w:lvl>
+    <w:lvl w:ilvl="1" w:tplc="04090003" w:tentative="1">
+      <w:start w:val="1"/>
+      <w:numFmt w:val="bullet"/>
+      <w:lvlText w:val="o"/>
+      <w:lvlJc w:val="left"/>
+      <w:pPr>
+        <w:ind w:left="1080" w:hanging="360"/>
+      </w:pPr>
+      <w:rPr>
+        <w:rFonts w:ascii="Courier New" w:hAnsi="Courier New" w:cs="Courier New" w:hint="default"/>
+      </w:rPr>
+    </w:lvl>
+    <w:lvl w:ilvl="2" w:tplc="04090005" w:tentative="1">
+      <w:start w:val="1"/>
+      <w:numFmt w:val="bullet"/>
+      <w:lvlText w:val=""/>
+      <w:lvlJc w:val="left"/>
+      <w:pPr>
+        <w:ind w:left="1800" w:hanging="360"/>
+      </w:pPr>
+      <w:rPr>
+        <w:rFonts w:ascii="Wingdings" w:hAnsi="Wingdings" w:hint="default"/>
+      </w:rPr>
+    </w:lvl>
+    <w:lvl w:ilvl="3" w:tplc="04090001" w:tentative="1">
+      <w:start w:val="1"/>
+      <w:numFmt w:val="bullet"/>
+      <w:lvlText w:val=""/>
+      <w:lvlJc w:val="left"/>
+      <w:pPr>
+        <w:ind w:left="2520" w:hanging="360"/>
+      </w:pPr>
+      <w:rPr>
+        <w:rFonts w:ascii="Symbol" w:hAnsi="Symbol" w:hint="default"/>
+      </w:rPr>
+    </w:lvl>
+    <w:lvl w:ilvl="4" w:tplc="04090003" w:tentative="1">
+      <w:start w:val="1"/>
+      <w:numFmt w:val="bullet"/>
+      <w:lvlText w:val="o"/>
+      <w:lvlJc w:val="left"/>
+      <w:pPr>
+        <w:ind w:left="3240" w:hanging="360"/>
+      </w:pPr>
+      <w:rPr>
+        <w:rFonts w:ascii="Courier New" w:hAnsi="Courier New" w:cs="Courier New" w:hint="default"/>
+      </w:rPr>
+    </w:lvl>
+    <w:lvl w:ilvl="5" w:tplc="04090005" w:tentative="1">
+      <w:start w:val="1"/>
+      <w:numFmt w:val="bullet"/>
+      <w:lvlText w:val=""/>
+      <w:lvlJc w:val="left"/>
+      <w:pPr>
+        <w:ind w:left="3960" w:hanging="360"/>
+      </w:pPr>
+      <w:rPr>
+        <w:rFonts w:ascii="Wingdings" w:hAnsi="Wingdings" w:hint="default"/>
+      </w:rPr>
+    </w:lvl>
+    <w:lvl w:ilvl="6" w:tplc="04090001" w:tentative="1">
+      <w:start w:val="1"/>
+      <w:numFmt w:val="bullet"/>
+      <w:lvlText w:val=""/>
+      <w:lvlJc w:val="left"/>
+      <w:pPr>
+        <w:ind w:left="4680" w:hanging="360"/>
+      </w:pPr>
+      <w:rPr>
+        <w:rFonts w:ascii="Symbol" w:hAnsi="Symbol" w:hint="default"/>
+      </w:rPr>
+    </w:lvl>
+    <w:lvl w:ilvl="7" w:tplc="04090003" w:tentative="1">
+      <w:start w:val="1"/>
+      <w:numFmt w:val="bullet"/>
+      <w:lvlText w:val="o"/>
+      <w:lvlJc w:val="left"/>
+      <w:pPr>
+        <w:ind w:left="5400" w:hanging="360"/>
+      </w:pPr>
+      <w:rPr>
+        <w:rFonts w:ascii="Courier New" w:hAnsi="Courier New" w:cs="Courier New" w:hint="default"/>
+      </w:rPr>
+    </w:lvl>
+    <w:lvl w:ilvl="8" w:tplc="04090005" w:tentative="1">
+      <w:start w:val="1"/>
+      <w:numFmt w:val="bullet"/>
+      <w:lvlText w:val=""/>
+      <w:lvlJc w:val="left"/>
+      <w:pPr>
+        <w:ind w:left="6120" w:hanging="360"/>
+      </w:pPr>
+      <w:rPr>
+        <w:rFonts w:ascii="Wingdings" w:hAnsi="Wingdings" w:hint="default"/>
+      </w:rPr>
+    </w:lvl>
+  </w:abstractNum>
+  <w:abstractNum w:abstractNumId="7" w15:restartNumberingAfterBreak="0">
     <w:nsid w:val="7C0776F2"/>
     <w:multiLevelType w:val="hybridMultilevel"/>
     <w:tmpl w:val="CEEE1D58"/>
@@ -7599,13 +7701,16 @@
     <w:abstractNumId w:val="3"/>
   </w:num>
   <w:num w:numId="5">
-    <w:abstractNumId w:val="6"/>
+    <w:abstractNumId w:val="7"/>
   </w:num>
   <w:num w:numId="6">
     <w:abstractNumId w:val="2"/>
   </w:num>
   <w:num w:numId="7">
     <w:abstractNumId w:val="0"/>
+  </w:num>
+  <w:num w:numId="8">
+    <w:abstractNumId w:val="6"/>
   </w:num>
 </w:numbering>
 </file>

</xml_diff>